<commit_message>
PDF herunterzuladen möglich gemacht und kleine äusserlichkeiten verändert
</commit_message>
<xml_diff>
--- a/HTML/2024/KW-01/rezept_zum_herunterladen.docx
+++ b/HTML/2024/KW-01/rezept_zum_herunterladen.docx
@@ -4,15 +4,1329 @@
   <w:body>
     <w:p>
       <w:pPr>
-        <w:rPr>
+        <w:pStyle w:val="berschrift1"/>
+        <w:jc w:val="center"/>
+        <w:rPr>
+          <w:rFonts w:ascii="Cavolini" w:hAnsi="Cavolini" w:cs="Cavolini"/>
+          <w:color w:val="000000" w:themeColor="text1"/>
           <w:lang w:val="de-DE"/>
         </w:rPr>
       </w:pPr>
       <w:r>
         <w:rPr>
+          <w:rFonts w:ascii="Cavolini" w:hAnsi="Cavolini" w:cs="Cavolini"/>
+          <w:color w:val="000000" w:themeColor="text1"/>
           <w:lang w:val="de-DE"/>
         </w:rPr>
-        <w:t>asdfghjkl</w:t>
+        <w:t>PANCAKE RECIPE</w:t>
+      </w:r>
+    </w:p>
+    <w:p>
+      <w:pPr>
+        <w:rPr>
+          <w:lang w:val="de-DE"/>
+        </w:rPr>
+      </w:pPr>
+    </w:p>
+    <w:p>
+      <w:pPr>
+        <w:rPr>
+          <w:rFonts w:ascii="Cavolini" w:hAnsi="Cavolini" w:cs="Cavolini"/>
+          <w:sz w:val="28"/>
+          <w:szCs w:val="28"/>
+          <w:lang w:val="de-DE"/>
+        </w:rPr>
+      </w:pPr>
+      <w:proofErr w:type="spellStart"/>
+      <w:r>
+        <w:rPr>
+          <w:rFonts w:ascii="Cavolini" w:hAnsi="Cavolini" w:cs="Cavolini"/>
+          <w:sz w:val="28"/>
+          <w:szCs w:val="28"/>
+          <w:lang w:val="de-DE"/>
+        </w:rPr>
+        <w:t>Ingredients</w:t>
+      </w:r>
+      <w:proofErr w:type="spellEnd"/>
+    </w:p>
+    <w:tbl>
+      <w:tblPr>
+        <w:tblStyle w:val="Tabellenraster"/>
+        <w:tblW w:w="0" w:type="auto"/>
+        <w:tblInd w:w="-5" w:type="dxa"/>
+        <w:tblLook w:val="04A0" w:firstRow="1" w:lastRow="0" w:firstColumn="1" w:lastColumn="0" w:noHBand="0" w:noVBand="1"/>
+      </w:tblPr>
+      <w:tblGrid>
+        <w:gridCol w:w="1844"/>
+        <w:gridCol w:w="2268"/>
+      </w:tblGrid>
+      <w:tr>
+        <w:tc>
+          <w:tcPr>
+            <w:tcW w:w="1844" w:type="dxa"/>
+          </w:tcPr>
+          <w:p>
+            <w:pPr>
+              <w:rPr>
+                <w:rFonts w:ascii="Cavolini" w:hAnsi="Cavolini" w:cs="Cavolini"/>
+                <w:b/>
+                <w:bCs/>
+                <w:sz w:val="24"/>
+                <w:szCs w:val="24"/>
+                <w:lang w:val="de-DE"/>
+              </w:rPr>
+            </w:pPr>
+            <w:proofErr w:type="spellStart"/>
+            <w:r>
+              <w:rPr>
+                <w:rFonts w:ascii="Cavolini" w:hAnsi="Cavolini" w:cs="Cavolini"/>
+                <w:b/>
+                <w:bCs/>
+                <w:sz w:val="24"/>
+                <w:szCs w:val="24"/>
+                <w:lang w:val="de-DE"/>
+              </w:rPr>
+              <w:t>Qantity</w:t>
+            </w:r>
+            <w:proofErr w:type="spellEnd"/>
+          </w:p>
+        </w:tc>
+        <w:tc>
+          <w:tcPr>
+            <w:tcW w:w="2268" w:type="dxa"/>
+          </w:tcPr>
+          <w:p>
+            <w:pPr>
+              <w:rPr>
+                <w:rFonts w:ascii="Cavolini" w:hAnsi="Cavolini" w:cs="Cavolini"/>
+                <w:b/>
+                <w:bCs/>
+                <w:sz w:val="24"/>
+                <w:szCs w:val="24"/>
+                <w:lang w:val="de-DE"/>
+              </w:rPr>
+            </w:pPr>
+            <w:r>
+              <w:rPr>
+                <w:rFonts w:ascii="Cavolini" w:hAnsi="Cavolini" w:cs="Cavolini"/>
+                <w:b/>
+                <w:bCs/>
+                <w:sz w:val="24"/>
+                <w:szCs w:val="24"/>
+                <w:lang w:val="de-DE"/>
+              </w:rPr>
+              <w:t>Food</w:t>
+            </w:r>
+          </w:p>
+        </w:tc>
+      </w:tr>
+      <w:tr>
+        <w:tc>
+          <w:tcPr>
+            <w:tcW w:w="1844" w:type="dxa"/>
+            <w:shd w:val="clear" w:color="auto" w:fill="D9D9D9" w:themeFill="background1" w:themeFillShade="D9"/>
+          </w:tcPr>
+          <w:p>
+            <w:pPr>
+              <w:rPr>
+                <w:rFonts w:ascii="Cavolini" w:hAnsi="Cavolini" w:cs="Cavolini"/>
+                <w:sz w:val="24"/>
+                <w:szCs w:val="24"/>
+                <w:lang w:val="de-DE"/>
+              </w:rPr>
+            </w:pPr>
+            <w:r>
+              <w:rPr>
+                <w:rFonts w:ascii="Cavolini" w:hAnsi="Cavolini" w:cs="Cavolini"/>
+                <w:sz w:val="24"/>
+                <w:szCs w:val="24"/>
+                <w:lang w:val="de-DE"/>
+              </w:rPr>
+              <w:t>200g</w:t>
+            </w:r>
+          </w:p>
+        </w:tc>
+        <w:tc>
+          <w:tcPr>
+            <w:tcW w:w="2268" w:type="dxa"/>
+            <w:shd w:val="clear" w:color="auto" w:fill="D9D9D9" w:themeFill="background1" w:themeFillShade="D9"/>
+          </w:tcPr>
+          <w:p>
+            <w:pPr>
+              <w:rPr>
+                <w:rFonts w:ascii="Cavolini" w:hAnsi="Cavolini" w:cs="Cavolini"/>
+                <w:sz w:val="24"/>
+                <w:szCs w:val="24"/>
+                <w:lang w:val="de-DE"/>
+              </w:rPr>
+            </w:pPr>
+            <w:proofErr w:type="spellStart"/>
+            <w:r>
+              <w:rPr>
+                <w:rFonts w:ascii="Cavolini" w:hAnsi="Cavolini" w:cs="Cavolini"/>
+                <w:sz w:val="24"/>
+                <w:szCs w:val="24"/>
+                <w:lang w:val="de-DE"/>
+              </w:rPr>
+              <w:t>Flour</w:t>
+            </w:r>
+            <w:proofErr w:type="spellEnd"/>
+          </w:p>
+        </w:tc>
+      </w:tr>
+      <w:tr>
+        <w:tc>
+          <w:tcPr>
+            <w:tcW w:w="1844" w:type="dxa"/>
+          </w:tcPr>
+          <w:p>
+            <w:pPr>
+              <w:rPr>
+                <w:rFonts w:ascii="Cavolini" w:hAnsi="Cavolini" w:cs="Cavolini"/>
+                <w:sz w:val="24"/>
+                <w:szCs w:val="24"/>
+                <w:lang w:val="de-DE"/>
+              </w:rPr>
+            </w:pPr>
+            <w:r>
+              <w:rPr>
+                <w:rFonts w:ascii="Cavolini" w:hAnsi="Cavolini" w:cs="Cavolini"/>
+                <w:sz w:val="24"/>
+                <w:szCs w:val="24"/>
+                <w:lang w:val="de-DE"/>
+              </w:rPr>
+              <w:t>1 EL</w:t>
+            </w:r>
+          </w:p>
+        </w:tc>
+        <w:tc>
+          <w:tcPr>
+            <w:tcW w:w="2268" w:type="dxa"/>
+          </w:tcPr>
+          <w:p>
+            <w:pPr>
+              <w:rPr>
+                <w:rFonts w:ascii="Cavolini" w:hAnsi="Cavolini" w:cs="Cavolini"/>
+                <w:sz w:val="24"/>
+                <w:szCs w:val="24"/>
+                <w:lang w:val="de-DE"/>
+              </w:rPr>
+            </w:pPr>
+            <w:proofErr w:type="spellStart"/>
+            <w:r>
+              <w:rPr>
+                <w:rFonts w:ascii="Cavolini" w:hAnsi="Cavolini" w:cs="Cavolini"/>
+                <w:sz w:val="24"/>
+                <w:szCs w:val="24"/>
+                <w:lang w:val="de-DE"/>
+              </w:rPr>
+              <w:t>Baking</w:t>
+            </w:r>
+            <w:proofErr w:type="spellEnd"/>
+            <w:r>
+              <w:rPr>
+                <w:rFonts w:ascii="Cavolini" w:hAnsi="Cavolini" w:cs="Cavolini"/>
+                <w:sz w:val="24"/>
+                <w:szCs w:val="24"/>
+                <w:lang w:val="de-DE"/>
+              </w:rPr>
+              <w:t xml:space="preserve"> </w:t>
+            </w:r>
+            <w:proofErr w:type="spellStart"/>
+            <w:r>
+              <w:rPr>
+                <w:rFonts w:ascii="Cavolini" w:hAnsi="Cavolini" w:cs="Cavolini"/>
+                <w:sz w:val="24"/>
+                <w:szCs w:val="24"/>
+                <w:lang w:val="de-DE"/>
+              </w:rPr>
+              <w:t>powder</w:t>
+            </w:r>
+            <w:proofErr w:type="spellEnd"/>
+          </w:p>
+        </w:tc>
+      </w:tr>
+      <w:tr>
+        <w:tc>
+          <w:tcPr>
+            <w:tcW w:w="1844" w:type="dxa"/>
+            <w:shd w:val="clear" w:color="auto" w:fill="D9D9D9" w:themeFill="background1" w:themeFillShade="D9"/>
+          </w:tcPr>
+          <w:p>
+            <w:pPr>
+              <w:rPr>
+                <w:rFonts w:ascii="Cavolini" w:hAnsi="Cavolini" w:cs="Cavolini"/>
+                <w:sz w:val="24"/>
+                <w:szCs w:val="24"/>
+                <w:lang w:val="de-DE"/>
+              </w:rPr>
+            </w:pPr>
+            <w:r>
+              <w:rPr>
+                <w:rFonts w:ascii="Cavolini" w:hAnsi="Cavolini" w:cs="Cavolini"/>
+                <w:sz w:val="24"/>
+                <w:szCs w:val="24"/>
+                <w:lang w:val="de-DE"/>
+              </w:rPr>
+              <w:t>¼ TL</w:t>
+            </w:r>
+          </w:p>
+        </w:tc>
+        <w:tc>
+          <w:tcPr>
+            <w:tcW w:w="2268" w:type="dxa"/>
+            <w:shd w:val="clear" w:color="auto" w:fill="D9D9D9" w:themeFill="background1" w:themeFillShade="D9"/>
+          </w:tcPr>
+          <w:p>
+            <w:pPr>
+              <w:rPr>
+                <w:rFonts w:ascii="Cavolini" w:hAnsi="Cavolini" w:cs="Cavolini"/>
+                <w:sz w:val="24"/>
+                <w:szCs w:val="24"/>
+                <w:lang w:val="de-DE"/>
+              </w:rPr>
+            </w:pPr>
+            <w:r>
+              <w:rPr>
+                <w:rFonts w:ascii="Cavolini" w:hAnsi="Cavolini" w:cs="Cavolini"/>
+                <w:sz w:val="24"/>
+                <w:szCs w:val="24"/>
+                <w:lang w:val="de-DE"/>
+              </w:rPr>
+              <w:t>Salt</w:t>
+            </w:r>
+          </w:p>
+        </w:tc>
+      </w:tr>
+      <w:tr>
+        <w:tc>
+          <w:tcPr>
+            <w:tcW w:w="1844" w:type="dxa"/>
+          </w:tcPr>
+          <w:p>
+            <w:pPr>
+              <w:rPr>
+                <w:rFonts w:ascii="Cavolini" w:hAnsi="Cavolini" w:cs="Cavolini"/>
+                <w:sz w:val="24"/>
+                <w:szCs w:val="24"/>
+                <w:lang w:val="de-DE"/>
+              </w:rPr>
+            </w:pPr>
+            <w:r>
+              <w:rPr>
+                <w:rFonts w:ascii="Cavolini" w:hAnsi="Cavolini" w:cs="Cavolini"/>
+                <w:sz w:val="24"/>
+                <w:szCs w:val="24"/>
+                <w:lang w:val="de-DE"/>
+              </w:rPr>
+              <w:t>1 ½ EL</w:t>
+            </w:r>
+          </w:p>
+        </w:tc>
+        <w:tc>
+          <w:tcPr>
+            <w:tcW w:w="2268" w:type="dxa"/>
+          </w:tcPr>
+          <w:p>
+            <w:pPr>
+              <w:rPr>
+                <w:rFonts w:ascii="Cavolini" w:hAnsi="Cavolini" w:cs="Cavolini"/>
+                <w:sz w:val="24"/>
+                <w:szCs w:val="24"/>
+                <w:lang w:val="de-DE"/>
+              </w:rPr>
+            </w:pPr>
+            <w:r>
+              <w:rPr>
+                <w:rFonts w:ascii="Cavolini" w:hAnsi="Cavolini" w:cs="Cavolini"/>
+                <w:sz w:val="24"/>
+                <w:szCs w:val="24"/>
+                <w:lang w:val="de-DE"/>
+              </w:rPr>
+              <w:t>Sugar</w:t>
+            </w:r>
+          </w:p>
+        </w:tc>
+      </w:tr>
+      <w:tr>
+        <w:tc>
+          <w:tcPr>
+            <w:tcW w:w="1844" w:type="dxa"/>
+            <w:shd w:val="clear" w:color="auto" w:fill="D9D9D9" w:themeFill="background1" w:themeFillShade="D9"/>
+          </w:tcPr>
+          <w:p>
+            <w:pPr>
+              <w:rPr>
+                <w:rFonts w:ascii="Cavolini" w:hAnsi="Cavolini" w:cs="Cavolini"/>
+                <w:sz w:val="24"/>
+                <w:szCs w:val="24"/>
+                <w:lang w:val="de-DE"/>
+              </w:rPr>
+            </w:pPr>
+            <w:r>
+              <w:rPr>
+                <w:rFonts w:ascii="Cavolini" w:hAnsi="Cavolini" w:cs="Cavolini"/>
+                <w:sz w:val="24"/>
+                <w:szCs w:val="24"/>
+                <w:lang w:val="de-DE"/>
+              </w:rPr>
+              <w:t>½ Packet</w:t>
+            </w:r>
+          </w:p>
+        </w:tc>
+        <w:tc>
+          <w:tcPr>
+            <w:tcW w:w="2268" w:type="dxa"/>
+            <w:shd w:val="clear" w:color="auto" w:fill="D9D9D9" w:themeFill="background1" w:themeFillShade="D9"/>
+          </w:tcPr>
+          <w:p>
+            <w:pPr>
+              <w:rPr>
+                <w:rFonts w:ascii="Cavolini" w:hAnsi="Cavolini" w:cs="Cavolini"/>
+                <w:sz w:val="24"/>
+                <w:szCs w:val="24"/>
+                <w:lang w:val="de-DE"/>
+              </w:rPr>
+            </w:pPr>
+            <w:proofErr w:type="spellStart"/>
+            <w:r>
+              <w:rPr>
+                <w:rFonts w:ascii="Cavolini" w:hAnsi="Cavolini" w:cs="Cavolini"/>
+                <w:sz w:val="24"/>
+                <w:szCs w:val="24"/>
+                <w:lang w:val="de-DE"/>
+              </w:rPr>
+              <w:t>Vanilla</w:t>
+            </w:r>
+            <w:proofErr w:type="spellEnd"/>
+            <w:r>
+              <w:rPr>
+                <w:rFonts w:ascii="Cavolini" w:hAnsi="Cavolini" w:cs="Cavolini"/>
+                <w:sz w:val="24"/>
+                <w:szCs w:val="24"/>
+                <w:lang w:val="de-DE"/>
+              </w:rPr>
+              <w:t xml:space="preserve"> </w:t>
+            </w:r>
+            <w:proofErr w:type="spellStart"/>
+            <w:r>
+              <w:rPr>
+                <w:rFonts w:ascii="Cavolini" w:hAnsi="Cavolini" w:cs="Cavolini"/>
+                <w:sz w:val="24"/>
+                <w:szCs w:val="24"/>
+                <w:lang w:val="de-DE"/>
+              </w:rPr>
+              <w:t>sugar</w:t>
+            </w:r>
+            <w:proofErr w:type="spellEnd"/>
+          </w:p>
+        </w:tc>
+      </w:tr>
+      <w:tr>
+        <w:tc>
+          <w:tcPr>
+            <w:tcW w:w="1844" w:type="dxa"/>
+          </w:tcPr>
+          <w:p>
+            <w:pPr>
+              <w:rPr>
+                <w:rFonts w:ascii="Cavolini" w:hAnsi="Cavolini" w:cs="Cavolini"/>
+                <w:sz w:val="24"/>
+                <w:szCs w:val="24"/>
+                <w:lang w:val="de-DE"/>
+              </w:rPr>
+            </w:pPr>
+            <w:r>
+              <w:rPr>
+                <w:rFonts w:ascii="Cavolini" w:hAnsi="Cavolini" w:cs="Cavolini"/>
+                <w:sz w:val="24"/>
+                <w:szCs w:val="24"/>
+                <w:lang w:val="de-DE"/>
+              </w:rPr>
+              <w:t>2 dl</w:t>
+            </w:r>
+          </w:p>
+        </w:tc>
+        <w:tc>
+          <w:tcPr>
+            <w:tcW w:w="2268" w:type="dxa"/>
+          </w:tcPr>
+          <w:p>
+            <w:pPr>
+              <w:rPr>
+                <w:rFonts w:ascii="Cavolini" w:hAnsi="Cavolini" w:cs="Cavolini"/>
+                <w:sz w:val="24"/>
+                <w:szCs w:val="24"/>
+                <w:lang w:val="de-DE"/>
+              </w:rPr>
+            </w:pPr>
+            <w:r>
+              <w:rPr>
+                <w:rFonts w:ascii="Cavolini" w:hAnsi="Cavolini" w:cs="Cavolini"/>
+                <w:sz w:val="24"/>
+                <w:szCs w:val="24"/>
+                <w:lang w:val="de-DE"/>
+              </w:rPr>
+              <w:t>Milk</w:t>
+            </w:r>
+          </w:p>
+        </w:tc>
+      </w:tr>
+      <w:tr>
+        <w:tc>
+          <w:tcPr>
+            <w:tcW w:w="1844" w:type="dxa"/>
+            <w:shd w:val="clear" w:color="auto" w:fill="D9D9D9" w:themeFill="background1" w:themeFillShade="D9"/>
+          </w:tcPr>
+          <w:p>
+            <w:pPr>
+              <w:rPr>
+                <w:rFonts w:ascii="Cavolini" w:hAnsi="Cavolini" w:cs="Cavolini"/>
+                <w:sz w:val="24"/>
+                <w:szCs w:val="24"/>
+                <w:lang w:val="de-DE"/>
+              </w:rPr>
+            </w:pPr>
+            <w:r>
+              <w:rPr>
+                <w:rFonts w:ascii="Cavolini" w:hAnsi="Cavolini" w:cs="Cavolini"/>
+                <w:sz w:val="24"/>
+                <w:szCs w:val="24"/>
+                <w:lang w:val="de-DE"/>
+              </w:rPr>
+              <w:t>2</w:t>
+            </w:r>
+          </w:p>
+        </w:tc>
+        <w:tc>
+          <w:tcPr>
+            <w:tcW w:w="2268" w:type="dxa"/>
+            <w:shd w:val="clear" w:color="auto" w:fill="D9D9D9" w:themeFill="background1" w:themeFillShade="D9"/>
+          </w:tcPr>
+          <w:p>
+            <w:pPr>
+              <w:rPr>
+                <w:rFonts w:ascii="Cavolini" w:hAnsi="Cavolini" w:cs="Cavolini"/>
+                <w:sz w:val="24"/>
+                <w:szCs w:val="24"/>
+                <w:lang w:val="de-DE"/>
+              </w:rPr>
+            </w:pPr>
+            <w:r>
+              <w:rPr>
+                <w:rFonts w:ascii="Cavolini" w:hAnsi="Cavolini" w:cs="Cavolini"/>
+                <w:sz w:val="24"/>
+                <w:szCs w:val="24"/>
+                <w:lang w:val="de-DE"/>
+              </w:rPr>
+              <w:t>Eggs</w:t>
+            </w:r>
+          </w:p>
+        </w:tc>
+      </w:tr>
+    </w:tbl>
+    <w:p>
+      <w:pPr>
+        <w:rPr>
+          <w:rFonts w:ascii="Cavolini" w:hAnsi="Cavolini" w:cs="Cavolini"/>
+          <w:sz w:val="24"/>
+          <w:szCs w:val="24"/>
+        </w:rPr>
+      </w:pPr>
+      <w:r>
+        <w:rPr>
+          <w:rFonts w:ascii="Cavolini" w:hAnsi="Cavolini" w:cs="Cavolini"/>
+          <w:sz w:val="24"/>
+          <w:szCs w:val="24"/>
+        </w:rPr>
+        <w:br/>
+      </w:r>
+      <w:r>
+        <w:rPr>
+          <w:rFonts w:ascii="Cavolini" w:hAnsi="Cavolini" w:cs="Cavolini"/>
+          <w:sz w:val="24"/>
+          <w:szCs w:val="24"/>
+        </w:rPr>
+        <w:t xml:space="preserve">Rub </w:t>
+      </w:r>
+      <w:proofErr w:type="spellStart"/>
+      <w:r>
+        <w:rPr>
+          <w:rFonts w:ascii="Cavolini" w:hAnsi="Cavolini" w:cs="Cavolini"/>
+          <w:sz w:val="24"/>
+          <w:szCs w:val="24"/>
+        </w:rPr>
+        <w:t>the</w:t>
+      </w:r>
+      <w:proofErr w:type="spellEnd"/>
+      <w:r>
+        <w:rPr>
+          <w:rFonts w:ascii="Cavolini" w:hAnsi="Cavolini" w:cs="Cavolini"/>
+          <w:sz w:val="24"/>
+          <w:szCs w:val="24"/>
+        </w:rPr>
+        <w:t xml:space="preserve"> </w:t>
+      </w:r>
+      <w:proofErr w:type="spellStart"/>
+      <w:r>
+        <w:rPr>
+          <w:rFonts w:ascii="Cavolini" w:hAnsi="Cavolini" w:cs="Cavolini"/>
+          <w:sz w:val="24"/>
+          <w:szCs w:val="24"/>
+        </w:rPr>
+        <w:t>pan</w:t>
+      </w:r>
+      <w:proofErr w:type="spellEnd"/>
+      <w:r>
+        <w:rPr>
+          <w:rFonts w:ascii="Cavolini" w:hAnsi="Cavolini" w:cs="Cavolini"/>
+          <w:sz w:val="24"/>
+          <w:szCs w:val="24"/>
+        </w:rPr>
+        <w:t xml:space="preserve"> </w:t>
+      </w:r>
+      <w:proofErr w:type="spellStart"/>
+      <w:r>
+        <w:rPr>
+          <w:rFonts w:ascii="Cavolini" w:hAnsi="Cavolini" w:cs="Cavolini"/>
+          <w:sz w:val="24"/>
+          <w:szCs w:val="24"/>
+        </w:rPr>
+        <w:t>with</w:t>
+      </w:r>
+      <w:proofErr w:type="spellEnd"/>
+      <w:r>
+        <w:rPr>
+          <w:rFonts w:ascii="Cavolini" w:hAnsi="Cavolini" w:cs="Cavolini"/>
+          <w:sz w:val="24"/>
+          <w:szCs w:val="24"/>
+        </w:rPr>
+        <w:t xml:space="preserve"> </w:t>
+      </w:r>
+      <w:proofErr w:type="spellStart"/>
+      <w:r>
+        <w:rPr>
+          <w:rFonts w:ascii="Cavolini" w:hAnsi="Cavolini" w:cs="Cavolini"/>
+          <w:sz w:val="24"/>
+          <w:szCs w:val="24"/>
+        </w:rPr>
+        <w:t>cooking</w:t>
+      </w:r>
+      <w:proofErr w:type="spellEnd"/>
+      <w:r>
+        <w:rPr>
+          <w:rFonts w:ascii="Cavolini" w:hAnsi="Cavolini" w:cs="Cavolini"/>
+          <w:sz w:val="24"/>
+          <w:szCs w:val="24"/>
+        </w:rPr>
+        <w:t xml:space="preserve"> </w:t>
+      </w:r>
+      <w:proofErr w:type="spellStart"/>
+      <w:r>
+        <w:rPr>
+          <w:rFonts w:ascii="Cavolini" w:hAnsi="Cavolini" w:cs="Cavolini"/>
+          <w:sz w:val="24"/>
+          <w:szCs w:val="24"/>
+        </w:rPr>
+        <w:t>butter</w:t>
+      </w:r>
+      <w:proofErr w:type="spellEnd"/>
+      <w:r>
+        <w:rPr>
+          <w:rFonts w:ascii="Cavolini" w:hAnsi="Cavolini" w:cs="Cavolini"/>
+          <w:sz w:val="24"/>
+          <w:szCs w:val="24"/>
+        </w:rPr>
+        <w:t xml:space="preserve"> </w:t>
+      </w:r>
+      <w:proofErr w:type="spellStart"/>
+      <w:r>
+        <w:rPr>
+          <w:rFonts w:ascii="Cavolini" w:hAnsi="Cavolini" w:cs="Cavolini"/>
+          <w:sz w:val="24"/>
+          <w:szCs w:val="24"/>
+        </w:rPr>
+        <w:t>to</w:t>
+      </w:r>
+      <w:proofErr w:type="spellEnd"/>
+      <w:r>
+        <w:rPr>
+          <w:rFonts w:ascii="Cavolini" w:hAnsi="Cavolini" w:cs="Cavolini"/>
+          <w:sz w:val="24"/>
+          <w:szCs w:val="24"/>
+        </w:rPr>
+        <w:t xml:space="preserve"> </w:t>
+      </w:r>
+      <w:proofErr w:type="spellStart"/>
+      <w:r>
+        <w:rPr>
+          <w:rFonts w:ascii="Cavolini" w:hAnsi="Cavolini" w:cs="Cavolini"/>
+          <w:sz w:val="24"/>
+          <w:szCs w:val="24"/>
+        </w:rPr>
+        <w:t>prevent</w:t>
+      </w:r>
+      <w:proofErr w:type="spellEnd"/>
+      <w:r>
+        <w:rPr>
+          <w:rFonts w:ascii="Cavolini" w:hAnsi="Cavolini" w:cs="Cavolini"/>
+          <w:sz w:val="24"/>
+          <w:szCs w:val="24"/>
+        </w:rPr>
+        <w:t xml:space="preserve"> </w:t>
+      </w:r>
+      <w:proofErr w:type="spellStart"/>
+      <w:r>
+        <w:rPr>
+          <w:rFonts w:ascii="Cavolini" w:hAnsi="Cavolini" w:cs="Cavolini"/>
+          <w:sz w:val="24"/>
+          <w:szCs w:val="24"/>
+        </w:rPr>
+        <w:t>the</w:t>
+      </w:r>
+      <w:proofErr w:type="spellEnd"/>
+      <w:r>
+        <w:rPr>
+          <w:rFonts w:ascii="Cavolini" w:hAnsi="Cavolini" w:cs="Cavolini"/>
+          <w:sz w:val="24"/>
+          <w:szCs w:val="24"/>
+        </w:rPr>
+        <w:t xml:space="preserve"> </w:t>
+      </w:r>
+      <w:proofErr w:type="spellStart"/>
+      <w:r>
+        <w:rPr>
+          <w:rFonts w:ascii="Cavolini" w:hAnsi="Cavolini" w:cs="Cavolini"/>
+          <w:sz w:val="24"/>
+          <w:szCs w:val="24"/>
+        </w:rPr>
+        <w:t>pancakes</w:t>
+      </w:r>
+      <w:proofErr w:type="spellEnd"/>
+      <w:r>
+        <w:rPr>
+          <w:rFonts w:ascii="Cavolini" w:hAnsi="Cavolini" w:cs="Cavolini"/>
+          <w:sz w:val="24"/>
+          <w:szCs w:val="24"/>
+        </w:rPr>
+        <w:t xml:space="preserve"> </w:t>
+      </w:r>
+      <w:proofErr w:type="spellStart"/>
+      <w:r>
+        <w:rPr>
+          <w:rFonts w:ascii="Cavolini" w:hAnsi="Cavolini" w:cs="Cavolini"/>
+          <w:sz w:val="24"/>
+          <w:szCs w:val="24"/>
+        </w:rPr>
+        <w:t>from</w:t>
+      </w:r>
+      <w:proofErr w:type="spellEnd"/>
+      <w:r>
+        <w:rPr>
+          <w:rFonts w:ascii="Cavolini" w:hAnsi="Cavolini" w:cs="Cavolini"/>
+          <w:sz w:val="24"/>
+          <w:szCs w:val="24"/>
+        </w:rPr>
+        <w:t xml:space="preserve"> </w:t>
+      </w:r>
+      <w:proofErr w:type="spellStart"/>
+      <w:r>
+        <w:rPr>
+          <w:rFonts w:ascii="Cavolini" w:hAnsi="Cavolini" w:cs="Cavolini"/>
+          <w:sz w:val="24"/>
+          <w:szCs w:val="24"/>
+        </w:rPr>
+        <w:t>sticking</w:t>
+      </w:r>
+      <w:proofErr w:type="spellEnd"/>
+      <w:r>
+        <w:rPr>
+          <w:rFonts w:ascii="Cavolini" w:hAnsi="Cavolini" w:cs="Cavolini"/>
+          <w:sz w:val="24"/>
+          <w:szCs w:val="24"/>
+        </w:rPr>
+        <w:t xml:space="preserve"> </w:t>
+      </w:r>
+      <w:proofErr w:type="spellStart"/>
+      <w:r>
+        <w:rPr>
+          <w:rFonts w:ascii="Cavolini" w:hAnsi="Cavolini" w:cs="Cavolini"/>
+          <w:sz w:val="24"/>
+          <w:szCs w:val="24"/>
+        </w:rPr>
+        <w:t>to</w:t>
+      </w:r>
+      <w:proofErr w:type="spellEnd"/>
+      <w:r>
+        <w:rPr>
+          <w:rFonts w:ascii="Cavolini" w:hAnsi="Cavolini" w:cs="Cavolini"/>
+          <w:sz w:val="24"/>
+          <w:szCs w:val="24"/>
+        </w:rPr>
+        <w:t xml:space="preserve"> </w:t>
+      </w:r>
+      <w:proofErr w:type="spellStart"/>
+      <w:r>
+        <w:rPr>
+          <w:rFonts w:ascii="Cavolini" w:hAnsi="Cavolini" w:cs="Cavolini"/>
+          <w:sz w:val="24"/>
+          <w:szCs w:val="24"/>
+        </w:rPr>
+        <w:t>the</w:t>
+      </w:r>
+      <w:proofErr w:type="spellEnd"/>
+      <w:r>
+        <w:rPr>
+          <w:rFonts w:ascii="Cavolini" w:hAnsi="Cavolini" w:cs="Cavolini"/>
+          <w:sz w:val="24"/>
+          <w:szCs w:val="24"/>
+        </w:rPr>
+        <w:t xml:space="preserve"> </w:t>
+      </w:r>
+      <w:proofErr w:type="spellStart"/>
+      <w:r>
+        <w:rPr>
+          <w:rFonts w:ascii="Cavolini" w:hAnsi="Cavolini" w:cs="Cavolini"/>
+          <w:sz w:val="24"/>
+          <w:szCs w:val="24"/>
+        </w:rPr>
+        <w:t>pan</w:t>
+      </w:r>
+      <w:proofErr w:type="spellEnd"/>
+      <w:r>
+        <w:rPr>
+          <w:rFonts w:ascii="Cavolini" w:hAnsi="Cavolini" w:cs="Cavolini"/>
+          <w:sz w:val="24"/>
+          <w:szCs w:val="24"/>
+        </w:rPr>
+        <w:t>.</w:t>
+      </w:r>
+    </w:p>
+    <w:p>
+      <w:pPr>
+        <w:rPr>
+          <w:rFonts w:ascii="Cavolini" w:hAnsi="Cavolini" w:cs="Cavolini"/>
+          <w:sz w:val="24"/>
+          <w:szCs w:val="24"/>
+        </w:rPr>
+      </w:pPr>
+    </w:p>
+    <w:p>
+      <w:pPr>
+        <w:rPr>
+          <w:rFonts w:ascii="Cavolini" w:hAnsi="Cavolini" w:cs="Cavolini"/>
+          <w:sz w:val="28"/>
+          <w:szCs w:val="28"/>
+        </w:rPr>
+      </w:pPr>
+      <w:proofErr w:type="spellStart"/>
+      <w:r>
+        <w:rPr>
+          <w:rFonts w:ascii="Cavolini" w:hAnsi="Cavolini" w:cs="Cavolini"/>
+          <w:sz w:val="28"/>
+          <w:szCs w:val="28"/>
+        </w:rPr>
+        <w:t>Instructions</w:t>
+      </w:r>
+      <w:proofErr w:type="spellEnd"/>
+    </w:p>
+    <w:p>
+      <w:pPr>
+        <w:rPr>
+          <w:rFonts w:ascii="Cavolini" w:hAnsi="Cavolini" w:cs="Cavolini"/>
+          <w:sz w:val="24"/>
+          <w:szCs w:val="24"/>
+        </w:rPr>
+      </w:pPr>
+      <w:r>
+        <w:rPr>
+          <w:rFonts w:ascii="Cavolini" w:hAnsi="Cavolini" w:cs="Cavolini"/>
+          <w:sz w:val="24"/>
+          <w:szCs w:val="24"/>
+        </w:rPr>
+        <w:t xml:space="preserve">First, </w:t>
+      </w:r>
+      <w:proofErr w:type="spellStart"/>
+      <w:r>
+        <w:rPr>
+          <w:rFonts w:ascii="Cavolini" w:hAnsi="Cavolini" w:cs="Cavolini"/>
+          <w:sz w:val="24"/>
+          <w:szCs w:val="24"/>
+        </w:rPr>
+        <w:t>you</w:t>
+      </w:r>
+      <w:proofErr w:type="spellEnd"/>
+      <w:r>
+        <w:rPr>
+          <w:rFonts w:ascii="Cavolini" w:hAnsi="Cavolini" w:cs="Cavolini"/>
+          <w:sz w:val="24"/>
+          <w:szCs w:val="24"/>
+        </w:rPr>
+        <w:t xml:space="preserve"> </w:t>
+      </w:r>
+      <w:proofErr w:type="spellStart"/>
+      <w:r>
+        <w:rPr>
+          <w:rFonts w:ascii="Cavolini" w:hAnsi="Cavolini" w:cs="Cavolini"/>
+          <w:sz w:val="24"/>
+          <w:szCs w:val="24"/>
+        </w:rPr>
+        <w:t>should</w:t>
+      </w:r>
+      <w:proofErr w:type="spellEnd"/>
+      <w:r>
+        <w:rPr>
+          <w:rFonts w:ascii="Cavolini" w:hAnsi="Cavolini" w:cs="Cavolini"/>
+          <w:sz w:val="24"/>
+          <w:szCs w:val="24"/>
+        </w:rPr>
+        <w:t xml:space="preserve"> mix all </w:t>
+      </w:r>
+      <w:proofErr w:type="spellStart"/>
+      <w:r>
+        <w:rPr>
+          <w:rFonts w:ascii="Cavolini" w:hAnsi="Cavolini" w:cs="Cavolini"/>
+          <w:sz w:val="24"/>
+          <w:szCs w:val="24"/>
+        </w:rPr>
+        <w:t>the</w:t>
+      </w:r>
+      <w:proofErr w:type="spellEnd"/>
+      <w:r>
+        <w:rPr>
+          <w:rFonts w:ascii="Cavolini" w:hAnsi="Cavolini" w:cs="Cavolini"/>
+          <w:sz w:val="24"/>
+          <w:szCs w:val="24"/>
+        </w:rPr>
+        <w:t xml:space="preserve"> dry </w:t>
+      </w:r>
+      <w:proofErr w:type="spellStart"/>
+      <w:r>
+        <w:rPr>
+          <w:rFonts w:ascii="Cavolini" w:hAnsi="Cavolini" w:cs="Cavolini"/>
+          <w:sz w:val="24"/>
+          <w:szCs w:val="24"/>
+        </w:rPr>
+        <w:t>ingredients</w:t>
+      </w:r>
+      <w:proofErr w:type="spellEnd"/>
+      <w:r>
+        <w:rPr>
+          <w:rFonts w:ascii="Cavolini" w:hAnsi="Cavolini" w:cs="Cavolini"/>
+          <w:sz w:val="24"/>
+          <w:szCs w:val="24"/>
+        </w:rPr>
+        <w:t xml:space="preserve"> </w:t>
+      </w:r>
+      <w:proofErr w:type="spellStart"/>
+      <w:r>
+        <w:rPr>
+          <w:rFonts w:ascii="Cavolini" w:hAnsi="Cavolini" w:cs="Cavolini"/>
+          <w:sz w:val="24"/>
+          <w:szCs w:val="24"/>
+        </w:rPr>
+        <w:t>together</w:t>
+      </w:r>
+      <w:proofErr w:type="spellEnd"/>
+      <w:r>
+        <w:rPr>
+          <w:rFonts w:ascii="Cavolini" w:hAnsi="Cavolini" w:cs="Cavolini"/>
+          <w:sz w:val="24"/>
+          <w:szCs w:val="24"/>
+        </w:rPr>
+        <w:t>.</w:t>
+      </w:r>
+      <w:r>
+        <w:rPr>
+          <w:rFonts w:ascii="Cavolini" w:hAnsi="Cavolini" w:cs="Cavolini"/>
+          <w:sz w:val="24"/>
+          <w:szCs w:val="24"/>
+        </w:rPr>
+        <w:br/>
+      </w:r>
+      <w:r>
+        <w:rPr>
+          <w:rFonts w:ascii="Cavolini" w:hAnsi="Cavolini" w:cs="Cavolini"/>
+          <w:sz w:val="24"/>
+          <w:szCs w:val="24"/>
+        </w:rPr>
+        <w:t xml:space="preserve">This </w:t>
+      </w:r>
+      <w:proofErr w:type="spellStart"/>
+      <w:r>
+        <w:rPr>
+          <w:rFonts w:ascii="Cavolini" w:hAnsi="Cavolini" w:cs="Cavolini"/>
+          <w:sz w:val="24"/>
+          <w:szCs w:val="24"/>
+        </w:rPr>
+        <w:t>means</w:t>
+      </w:r>
+      <w:proofErr w:type="spellEnd"/>
+      <w:r>
+        <w:rPr>
+          <w:rFonts w:ascii="Cavolini" w:hAnsi="Cavolini" w:cs="Cavolini"/>
+          <w:sz w:val="24"/>
+          <w:szCs w:val="24"/>
+        </w:rPr>
+        <w:t xml:space="preserve"> </w:t>
+      </w:r>
+      <w:proofErr w:type="spellStart"/>
+      <w:r>
+        <w:rPr>
+          <w:rFonts w:ascii="Cavolini" w:hAnsi="Cavolini" w:cs="Cavolini"/>
+          <w:sz w:val="24"/>
+          <w:szCs w:val="24"/>
+        </w:rPr>
+        <w:t>flour</w:t>
+      </w:r>
+      <w:proofErr w:type="spellEnd"/>
+      <w:r>
+        <w:rPr>
+          <w:rFonts w:ascii="Cavolini" w:hAnsi="Cavolini" w:cs="Cavolini"/>
+          <w:sz w:val="24"/>
+          <w:szCs w:val="24"/>
+        </w:rPr>
+        <w:t xml:space="preserve">, </w:t>
+      </w:r>
+      <w:proofErr w:type="spellStart"/>
+      <w:r>
+        <w:rPr>
+          <w:rFonts w:ascii="Cavolini" w:hAnsi="Cavolini" w:cs="Cavolini"/>
+          <w:sz w:val="24"/>
+          <w:szCs w:val="24"/>
+        </w:rPr>
+        <w:t>baking</w:t>
+      </w:r>
+      <w:proofErr w:type="spellEnd"/>
+      <w:r>
+        <w:rPr>
+          <w:rFonts w:ascii="Cavolini" w:hAnsi="Cavolini" w:cs="Cavolini"/>
+          <w:sz w:val="24"/>
+          <w:szCs w:val="24"/>
+        </w:rPr>
+        <w:t xml:space="preserve"> </w:t>
+      </w:r>
+      <w:proofErr w:type="spellStart"/>
+      <w:r>
+        <w:rPr>
+          <w:rFonts w:ascii="Cavolini" w:hAnsi="Cavolini" w:cs="Cavolini"/>
+          <w:sz w:val="24"/>
+          <w:szCs w:val="24"/>
+        </w:rPr>
+        <w:t>powder</w:t>
+      </w:r>
+      <w:proofErr w:type="spellEnd"/>
+      <w:r>
+        <w:rPr>
+          <w:rFonts w:ascii="Cavolini" w:hAnsi="Cavolini" w:cs="Cavolini"/>
+          <w:sz w:val="24"/>
+          <w:szCs w:val="24"/>
+        </w:rPr>
+        <w:t xml:space="preserve">, </w:t>
+      </w:r>
+      <w:proofErr w:type="spellStart"/>
+      <w:r>
+        <w:rPr>
+          <w:rFonts w:ascii="Cavolini" w:hAnsi="Cavolini" w:cs="Cavolini"/>
+          <w:sz w:val="24"/>
+          <w:szCs w:val="24"/>
+        </w:rPr>
+        <w:t>salt</w:t>
+      </w:r>
+      <w:proofErr w:type="spellEnd"/>
+      <w:r>
+        <w:rPr>
+          <w:rFonts w:ascii="Cavolini" w:hAnsi="Cavolini" w:cs="Cavolini"/>
+          <w:sz w:val="24"/>
+          <w:szCs w:val="24"/>
+        </w:rPr>
+        <w:t xml:space="preserve">, </w:t>
+      </w:r>
+      <w:proofErr w:type="spellStart"/>
+      <w:r>
+        <w:rPr>
+          <w:rFonts w:ascii="Cavolini" w:hAnsi="Cavolini" w:cs="Cavolini"/>
+          <w:sz w:val="24"/>
+          <w:szCs w:val="24"/>
+        </w:rPr>
+        <w:t>sugar</w:t>
+      </w:r>
+      <w:proofErr w:type="spellEnd"/>
+      <w:r>
+        <w:rPr>
+          <w:rFonts w:ascii="Cavolini" w:hAnsi="Cavolini" w:cs="Cavolini"/>
+          <w:sz w:val="24"/>
+          <w:szCs w:val="24"/>
+        </w:rPr>
+        <w:t xml:space="preserve"> and </w:t>
+      </w:r>
+      <w:proofErr w:type="spellStart"/>
+      <w:r>
+        <w:rPr>
+          <w:rFonts w:ascii="Cavolini" w:hAnsi="Cavolini" w:cs="Cavolini"/>
+          <w:sz w:val="24"/>
+          <w:szCs w:val="24"/>
+        </w:rPr>
+        <w:t>vanilla</w:t>
+      </w:r>
+      <w:proofErr w:type="spellEnd"/>
+      <w:r>
+        <w:rPr>
+          <w:rFonts w:ascii="Cavolini" w:hAnsi="Cavolini" w:cs="Cavolini"/>
+          <w:sz w:val="24"/>
+          <w:szCs w:val="24"/>
+        </w:rPr>
+        <w:t xml:space="preserve"> </w:t>
+      </w:r>
+      <w:proofErr w:type="spellStart"/>
+      <w:r>
+        <w:rPr>
+          <w:rFonts w:ascii="Cavolini" w:hAnsi="Cavolini" w:cs="Cavolini"/>
+          <w:sz w:val="24"/>
+          <w:szCs w:val="24"/>
+        </w:rPr>
+        <w:t>sugar</w:t>
+      </w:r>
+      <w:proofErr w:type="spellEnd"/>
+      <w:r>
+        <w:rPr>
+          <w:rFonts w:ascii="Cavolini" w:hAnsi="Cavolini" w:cs="Cavolini"/>
+          <w:sz w:val="24"/>
+          <w:szCs w:val="24"/>
+        </w:rPr>
+        <w:t>.</w:t>
+      </w:r>
+      <w:r>
+        <w:rPr>
+          <w:rFonts w:ascii="Cavolini" w:hAnsi="Cavolini" w:cs="Cavolini"/>
+          <w:sz w:val="24"/>
+          <w:szCs w:val="24"/>
+        </w:rPr>
+        <w:br/>
+      </w:r>
+      <w:proofErr w:type="spellStart"/>
+      <w:r>
+        <w:rPr>
+          <w:rFonts w:ascii="Cavolini" w:hAnsi="Cavolini" w:cs="Cavolini"/>
+          <w:sz w:val="24"/>
+          <w:szCs w:val="24"/>
+        </w:rPr>
+        <w:t>Then</w:t>
+      </w:r>
+      <w:proofErr w:type="spellEnd"/>
+      <w:r>
+        <w:rPr>
+          <w:rFonts w:ascii="Cavolini" w:hAnsi="Cavolini" w:cs="Cavolini"/>
+          <w:sz w:val="24"/>
+          <w:szCs w:val="24"/>
+        </w:rPr>
+        <w:t xml:space="preserve"> form a </w:t>
+      </w:r>
+      <w:proofErr w:type="spellStart"/>
+      <w:r>
+        <w:rPr>
+          <w:rFonts w:ascii="Cavolini" w:hAnsi="Cavolini" w:cs="Cavolini"/>
+          <w:sz w:val="24"/>
+          <w:szCs w:val="24"/>
+        </w:rPr>
+        <w:t>well</w:t>
+      </w:r>
+      <w:proofErr w:type="spellEnd"/>
+      <w:r>
+        <w:rPr>
+          <w:rFonts w:ascii="Cavolini" w:hAnsi="Cavolini" w:cs="Cavolini"/>
+          <w:sz w:val="24"/>
+          <w:szCs w:val="24"/>
+        </w:rPr>
+        <w:t xml:space="preserve"> and </w:t>
+      </w:r>
+      <w:proofErr w:type="spellStart"/>
+      <w:r>
+        <w:rPr>
+          <w:rFonts w:ascii="Cavolini" w:hAnsi="Cavolini" w:cs="Cavolini"/>
+          <w:sz w:val="24"/>
+          <w:szCs w:val="24"/>
+        </w:rPr>
+        <w:t>pour</w:t>
+      </w:r>
+      <w:proofErr w:type="spellEnd"/>
+      <w:r>
+        <w:rPr>
+          <w:rFonts w:ascii="Cavolini" w:hAnsi="Cavolini" w:cs="Cavolini"/>
+          <w:sz w:val="24"/>
+          <w:szCs w:val="24"/>
+        </w:rPr>
+        <w:t xml:space="preserve"> in </w:t>
+      </w:r>
+      <w:proofErr w:type="spellStart"/>
+      <w:r>
+        <w:rPr>
+          <w:rFonts w:ascii="Cavolini" w:hAnsi="Cavolini" w:cs="Cavolini"/>
+          <w:sz w:val="24"/>
+          <w:szCs w:val="24"/>
+        </w:rPr>
+        <w:t>the</w:t>
+      </w:r>
+      <w:proofErr w:type="spellEnd"/>
+      <w:r>
+        <w:rPr>
+          <w:rFonts w:ascii="Cavolini" w:hAnsi="Cavolini" w:cs="Cavolini"/>
+          <w:sz w:val="24"/>
+          <w:szCs w:val="24"/>
+        </w:rPr>
+        <w:t xml:space="preserve"> </w:t>
+      </w:r>
+      <w:proofErr w:type="spellStart"/>
+      <w:r>
+        <w:rPr>
+          <w:rFonts w:ascii="Cavolini" w:hAnsi="Cavolini" w:cs="Cavolini"/>
+          <w:sz w:val="24"/>
+          <w:szCs w:val="24"/>
+        </w:rPr>
+        <w:t>two</w:t>
+      </w:r>
+      <w:proofErr w:type="spellEnd"/>
+      <w:r>
+        <w:rPr>
+          <w:rFonts w:ascii="Cavolini" w:hAnsi="Cavolini" w:cs="Cavolini"/>
+          <w:sz w:val="24"/>
+          <w:szCs w:val="24"/>
+        </w:rPr>
+        <w:t xml:space="preserve"> </w:t>
+      </w:r>
+      <w:proofErr w:type="spellStart"/>
+      <w:r>
+        <w:rPr>
+          <w:rFonts w:ascii="Cavolini" w:hAnsi="Cavolini" w:cs="Cavolini"/>
+          <w:sz w:val="24"/>
+          <w:szCs w:val="24"/>
+        </w:rPr>
+        <w:t>eggs</w:t>
+      </w:r>
+      <w:proofErr w:type="spellEnd"/>
+      <w:r>
+        <w:rPr>
+          <w:rFonts w:ascii="Cavolini" w:hAnsi="Cavolini" w:cs="Cavolini"/>
+          <w:sz w:val="24"/>
+          <w:szCs w:val="24"/>
+        </w:rPr>
+        <w:t xml:space="preserve"> and </w:t>
+      </w:r>
+      <w:proofErr w:type="spellStart"/>
+      <w:r>
+        <w:rPr>
+          <w:rFonts w:ascii="Cavolini" w:hAnsi="Cavolini" w:cs="Cavolini"/>
+          <w:sz w:val="24"/>
+          <w:szCs w:val="24"/>
+        </w:rPr>
+        <w:t>the</w:t>
+      </w:r>
+      <w:proofErr w:type="spellEnd"/>
+      <w:r>
+        <w:rPr>
+          <w:rFonts w:ascii="Cavolini" w:hAnsi="Cavolini" w:cs="Cavolini"/>
+          <w:sz w:val="24"/>
+          <w:szCs w:val="24"/>
+        </w:rPr>
+        <w:t xml:space="preserve"> milk.</w:t>
+      </w:r>
+      <w:r>
+        <w:rPr>
+          <w:rFonts w:ascii="Cavolini" w:hAnsi="Cavolini" w:cs="Cavolini"/>
+          <w:sz w:val="24"/>
+          <w:szCs w:val="24"/>
+        </w:rPr>
+        <w:br/>
+      </w:r>
+      <w:proofErr w:type="spellStart"/>
+      <w:r>
+        <w:rPr>
+          <w:rFonts w:ascii="Cavolini" w:hAnsi="Cavolini" w:cs="Cavolini"/>
+          <w:sz w:val="24"/>
+          <w:szCs w:val="24"/>
+        </w:rPr>
+        <w:t>Then</w:t>
+      </w:r>
+      <w:proofErr w:type="spellEnd"/>
+      <w:r>
+        <w:rPr>
+          <w:rFonts w:ascii="Cavolini" w:hAnsi="Cavolini" w:cs="Cavolini"/>
+          <w:sz w:val="24"/>
+          <w:szCs w:val="24"/>
+        </w:rPr>
+        <w:t xml:space="preserve"> </w:t>
+      </w:r>
+      <w:proofErr w:type="spellStart"/>
+      <w:r>
+        <w:rPr>
+          <w:rFonts w:ascii="Cavolini" w:hAnsi="Cavolini" w:cs="Cavolini"/>
+          <w:sz w:val="24"/>
+          <w:szCs w:val="24"/>
+        </w:rPr>
+        <w:t>stir</w:t>
+      </w:r>
+      <w:proofErr w:type="spellEnd"/>
+      <w:r>
+        <w:rPr>
+          <w:rFonts w:ascii="Cavolini" w:hAnsi="Cavolini" w:cs="Cavolini"/>
+          <w:sz w:val="24"/>
+          <w:szCs w:val="24"/>
+        </w:rPr>
+        <w:t xml:space="preserve"> </w:t>
+      </w:r>
+      <w:proofErr w:type="spellStart"/>
+      <w:r>
+        <w:rPr>
+          <w:rFonts w:ascii="Cavolini" w:hAnsi="Cavolini" w:cs="Cavolini"/>
+          <w:sz w:val="24"/>
+          <w:szCs w:val="24"/>
+        </w:rPr>
+        <w:t>together</w:t>
+      </w:r>
+      <w:proofErr w:type="spellEnd"/>
+      <w:r>
+        <w:rPr>
+          <w:rFonts w:ascii="Cavolini" w:hAnsi="Cavolini" w:cs="Cavolini"/>
+          <w:sz w:val="24"/>
+          <w:szCs w:val="24"/>
+        </w:rPr>
+        <w:t xml:space="preserve"> </w:t>
+      </w:r>
+      <w:proofErr w:type="spellStart"/>
+      <w:r>
+        <w:rPr>
+          <w:rFonts w:ascii="Cavolini" w:hAnsi="Cavolini" w:cs="Cavolini"/>
+          <w:sz w:val="24"/>
+          <w:szCs w:val="24"/>
+        </w:rPr>
+        <w:t>to</w:t>
+      </w:r>
+      <w:proofErr w:type="spellEnd"/>
+      <w:r>
+        <w:rPr>
+          <w:rFonts w:ascii="Cavolini" w:hAnsi="Cavolini" w:cs="Cavolini"/>
+          <w:sz w:val="24"/>
+          <w:szCs w:val="24"/>
+        </w:rPr>
+        <w:t xml:space="preserve"> form a smooth </w:t>
+      </w:r>
+      <w:proofErr w:type="spellStart"/>
+      <w:r>
+        <w:rPr>
+          <w:rFonts w:ascii="Cavolini" w:hAnsi="Cavolini" w:cs="Cavolini"/>
+          <w:sz w:val="24"/>
+          <w:szCs w:val="24"/>
+        </w:rPr>
+        <w:t>batter</w:t>
+      </w:r>
+      <w:proofErr w:type="spellEnd"/>
+      <w:r>
+        <w:rPr>
+          <w:rFonts w:ascii="Cavolini" w:hAnsi="Cavolini" w:cs="Cavolini"/>
+          <w:sz w:val="24"/>
+          <w:szCs w:val="24"/>
+        </w:rPr>
+        <w:t>.</w:t>
       </w:r>
     </w:p>
     <w:sectPr>
@@ -426,6 +1740,27 @@
     <w:name w:val="Normal"/>
     <w:qFormat/>
   </w:style>
+  <w:style w:type="paragraph" w:styleId="berschrift1">
+    <w:name w:val="heading 1"/>
+    <w:basedOn w:val="Standard"/>
+    <w:next w:val="Standard"/>
+    <w:link w:val="berschrift1Zchn"/>
+    <w:uiPriority w:val="9"/>
+    <w:qFormat/>
+    <w:rsid w:val="007F446A"/>
+    <w:pPr>
+      <w:keepNext/>
+      <w:keepLines/>
+      <w:spacing w:before="240" w:after="0"/>
+      <w:outlineLvl w:val="0"/>
+    </w:pPr>
+    <w:rPr>
+      <w:rFonts w:asciiTheme="majorHAnsi" w:eastAsiaTheme="majorEastAsia" w:hAnsiTheme="majorHAnsi" w:cstheme="majorBidi"/>
+      <w:color w:val="2F5496" w:themeColor="accent1" w:themeShade="BF"/>
+      <w:sz w:val="32"/>
+      <w:szCs w:val="32"/>
+    </w:rPr>
+  </w:style>
   <w:style w:type="character" w:default="1" w:styleId="Absatz-Standardschriftart">
     <w:name w:val="Default Paragraph Font"/>
     <w:uiPriority w:val="1"/>
@@ -452,6 +1787,38 @@
     <w:uiPriority w:val="99"/>
     <w:semiHidden/>
     <w:unhideWhenUsed/>
+  </w:style>
+  <w:style w:type="character" w:customStyle="1" w:styleId="berschrift1Zchn">
+    <w:name w:val="Überschrift 1 Zchn"/>
+    <w:basedOn w:val="Absatz-Standardschriftart"/>
+    <w:link w:val="berschrift1"/>
+    <w:uiPriority w:val="9"/>
+    <w:rsid w:val="007F446A"/>
+    <w:rPr>
+      <w:rFonts w:asciiTheme="majorHAnsi" w:eastAsiaTheme="majorEastAsia" w:hAnsiTheme="majorHAnsi" w:cstheme="majorBidi"/>
+      <w:color w:val="2F5496" w:themeColor="accent1" w:themeShade="BF"/>
+      <w:sz w:val="32"/>
+      <w:szCs w:val="32"/>
+    </w:rPr>
+  </w:style>
+  <w:style w:type="table" w:styleId="Tabellenraster">
+    <w:name w:val="Table Grid"/>
+    <w:basedOn w:val="NormaleTabelle"/>
+    <w:uiPriority w:val="39"/>
+    <w:rsid w:val="007F446A"/>
+    <w:pPr>
+      <w:spacing w:after="0" w:line="240" w:lineRule="auto"/>
+    </w:pPr>
+    <w:tblPr>
+      <w:tblBorders>
+        <w:top w:val="single" w:sz="4" w:space="0" w:color="auto"/>
+        <w:left w:val="single" w:sz="4" w:space="0" w:color="auto"/>
+        <w:bottom w:val="single" w:sz="4" w:space="0" w:color="auto"/>
+        <w:right w:val="single" w:sz="4" w:space="0" w:color="auto"/>
+        <w:insideH w:val="single" w:sz="4" w:space="0" w:color="auto"/>
+        <w:insideV w:val="single" w:sz="4" w:space="0" w:color="auto"/>
+      </w:tblBorders>
+    </w:tblPr>
   </w:style>
 </w:styles>
 </file>

</xml_diff>